<commit_message>
added status report 4. fiddled with location stuff
</commit_message>
<xml_diff>
--- a/Documentation/CIS2261_StatusReport2_Matt_Chris_Nimna.docx
+++ b/Documentation/CIS2261_StatusReport2_Matt_Chris_Nimna.docx
@@ -50,8 +50,19 @@
           <w:szCs w:val="24"/>
         </w:rPr>
         <w:tab/>
-        <w:t>Gerald Caissy</w:t>
-      </w:r>
+        <w:t xml:space="preserve">Gerald </w:t>
+      </w:r>
+      <w:proofErr w:type="spellStart"/>
+      <w:r>
+        <w:rPr>
+          <w:rFonts w:ascii="Times New Roman" w:eastAsia="Times New Roman" w:hAnsi="Times New Roman" w:cs="Times New Roman"/>
+          <w:color w:val="000000"/>
+          <w:sz w:val="24"/>
+          <w:szCs w:val="24"/>
+        </w:rPr>
+        <w:t>Caissy</w:t>
+      </w:r>
+      <w:proofErr w:type="spellEnd"/>
     </w:p>
     <w:p>
       <w:pPr>
@@ -99,8 +110,19 @@
           <w:sz w:val="24"/>
           <w:szCs w:val="24"/>
         </w:rPr>
-        <w:t>Chris MacEachern</w:t>
-      </w:r>
+        <w:t xml:space="preserve">Chris </w:t>
+      </w:r>
+      <w:proofErr w:type="spellStart"/>
+      <w:r>
+        <w:rPr>
+          <w:rFonts w:ascii="Times New Roman" w:eastAsia="Times New Roman" w:hAnsi="Times New Roman" w:cs="Times New Roman"/>
+          <w:color w:val="000000"/>
+          <w:sz w:val="24"/>
+          <w:szCs w:val="24"/>
+        </w:rPr>
+        <w:t>MacEachern</w:t>
+      </w:r>
+      <w:proofErr w:type="spellEnd"/>
     </w:p>
     <w:p>
       <w:pPr>
@@ -113,15 +135,37 @@
           <w:szCs w:val="24"/>
         </w:rPr>
       </w:pPr>
-      <w:r>
-        <w:rPr>
-          <w:rFonts w:ascii="Times New Roman" w:eastAsia="Times New Roman" w:hAnsi="Times New Roman" w:cs="Times New Roman"/>
-          <w:color w:val="000000"/>
-          <w:sz w:val="24"/>
-          <w:szCs w:val="24"/>
-        </w:rPr>
-        <w:t>Nimna Ekanayaka</w:t>
-      </w:r>
+      <w:proofErr w:type="spellStart"/>
+      <w:r>
+        <w:rPr>
+          <w:rFonts w:ascii="Times New Roman" w:eastAsia="Times New Roman" w:hAnsi="Times New Roman" w:cs="Times New Roman"/>
+          <w:color w:val="000000"/>
+          <w:sz w:val="24"/>
+          <w:szCs w:val="24"/>
+        </w:rPr>
+        <w:t>Nimna</w:t>
+      </w:r>
+      <w:proofErr w:type="spellEnd"/>
+      <w:r>
+        <w:rPr>
+          <w:rFonts w:ascii="Times New Roman" w:eastAsia="Times New Roman" w:hAnsi="Times New Roman" w:cs="Times New Roman"/>
+          <w:color w:val="000000"/>
+          <w:sz w:val="24"/>
+          <w:szCs w:val="24"/>
+        </w:rPr>
+        <w:t xml:space="preserve"> </w:t>
+      </w:r>
+      <w:proofErr w:type="spellStart"/>
+      <w:r>
+        <w:rPr>
+          <w:rFonts w:ascii="Times New Roman" w:eastAsia="Times New Roman" w:hAnsi="Times New Roman" w:cs="Times New Roman"/>
+          <w:color w:val="000000"/>
+          <w:sz w:val="24"/>
+          <w:szCs w:val="24"/>
+        </w:rPr>
+        <w:t>Ekanayaka</w:t>
+      </w:r>
+      <w:proofErr w:type="spellEnd"/>
     </w:p>
     <w:p>
       <w:pPr>
@@ -151,8 +195,6 @@
         </w:rPr>
         <w:t>Date:   January 28</w:t>
       </w:r>
-      <w:bookmarkStart w:id="0" w:name="_GoBack"/>
-      <w:bookmarkEnd w:id="0"/>
       <w:r>
         <w:rPr>
           <w:rFonts w:ascii="Times New Roman" w:eastAsia="Times New Roman" w:hAnsi="Times New Roman" w:cs="Times New Roman"/>
@@ -312,18 +354,56 @@
           <w:sz w:val="24"/>
           <w:szCs w:val="24"/>
         </w:rPr>
-        <w:t>Our budget for the analysis, design, and development of this application is: $12,000.00.</w:t>
-      </w:r>
-    </w:p>
-    <w:p>
-      <w:pPr>
-        <w:spacing w:after="0" w:line="240" w:lineRule="auto"/>
-        <w:rPr>
-          <w:rFonts w:ascii="Times New Roman" w:eastAsia="Times New Roman" w:hAnsi="Times New Roman" w:cs="Times New Roman"/>
-          <w:sz w:val="24"/>
-          <w:szCs w:val="24"/>
-        </w:rPr>
-      </w:pPr>
+        <w:t xml:space="preserve">Our budget for the analysis, design, and development </w:t>
+      </w:r>
+      <w:r>
+        <w:rPr>
+          <w:rFonts w:ascii="Times New Roman" w:eastAsia="Times New Roman" w:hAnsi="Times New Roman" w:cs="Times New Roman"/>
+          <w:color w:val="000000"/>
+          <w:sz w:val="24"/>
+          <w:szCs w:val="24"/>
+        </w:rPr>
+        <w:t>of this application is: $12,000.</w:t>
+      </w:r>
+      <w:r>
+        <w:rPr>
+          <w:rFonts w:ascii="Times New Roman" w:eastAsia="Times New Roman" w:hAnsi="Times New Roman" w:cs="Times New Roman"/>
+          <w:color w:val="000000"/>
+          <w:sz w:val="24"/>
+          <w:szCs w:val="24"/>
+        </w:rPr>
+        <w:t>00.</w:t>
+      </w:r>
+    </w:p>
+    <w:p>
+      <w:pPr>
+        <w:spacing w:after="0" w:line="240" w:lineRule="auto"/>
+        <w:rPr>
+          <w:rFonts w:ascii="Times New Roman" w:eastAsia="Times New Roman" w:hAnsi="Times New Roman" w:cs="Times New Roman"/>
+          <w:sz w:val="24"/>
+          <w:szCs w:val="24"/>
+        </w:rPr>
+      </w:pPr>
+    </w:p>
+    <w:p>
+      <w:pPr>
+        <w:spacing w:after="0" w:line="240" w:lineRule="auto"/>
+        <w:rPr>
+          <w:rFonts w:ascii="Times New Roman" w:eastAsia="Times New Roman" w:hAnsi="Times New Roman" w:cs="Times New Roman"/>
+          <w:sz w:val="24"/>
+          <w:szCs w:val="24"/>
+        </w:rPr>
+      </w:pPr>
+      <w:r>
+        <w:rPr>
+          <w:rFonts w:ascii="Times New Roman" w:eastAsia="Times New Roman" w:hAnsi="Times New Roman" w:cs="Times New Roman"/>
+          <w:sz w:val="24"/>
+          <w:szCs w:val="24"/>
+        </w:rPr>
+        <w:t>The remaining cost of this application is: $3,283.20.</w:t>
+      </w:r>
+      <w:bookmarkStart w:id="0" w:name="_GoBack"/>
+      <w:bookmarkEnd w:id="0"/>
     </w:p>
     <w:p>
       <w:pPr>

</xml_diff>